<commit_message>
[fix]: fixed some tests
</commit_message>
<xml_diff>
--- a/tests/docx/file.docx
+++ b/tests/docx/file.docx
@@ -1529,6 +1529,43 @@
       <w:spacing w:val="5"/>
     </w:rPr>
   </w:style>
+  <w:style w:type="paragraph" w:styleId="ac">
+    <w:name w:val="annotation text"/>
+    <w:basedOn w:val="a"/>
+    <w:link w:val="ad"/>
+    <w:uiPriority w:val="99"/>
+    <w:semiHidden/>
+    <w:unhideWhenUsed/>
+    <w:pPr>
+      <w:spacing w:line="240" w:lineRule="auto"/>
+    </w:pPr>
+    <w:rPr>
+      <w:sz w:val="20"/>
+      <w:szCs w:val="20"/>
+    </w:rPr>
+  </w:style>
+  <w:style w:type="character" w:customStyle="1" w:styleId="ad">
+    <w:name w:val="Текст примечания Знак"/>
+    <w:basedOn w:val="a0"/>
+    <w:link w:val="ac"/>
+    <w:uiPriority w:val="99"/>
+    <w:semiHidden/>
+    <w:rPr>
+      <w:sz w:val="20"/>
+      <w:szCs w:val="20"/>
+    </w:rPr>
+  </w:style>
+  <w:style w:type="character" w:styleId="ae">
+    <w:name w:val="annotation reference"/>
+    <w:basedOn w:val="a0"/>
+    <w:uiPriority w:val="99"/>
+    <w:semiHidden/>
+    <w:unhideWhenUsed/>
+    <w:rPr>
+      <w:sz w:val="16"/>
+      <w:szCs w:val="16"/>
+    </w:rPr>
+  </w:style>
 </w:styles>
 </file>
 

</xml_diff>